<commit_message>
Update to add a note about pussh button.
</commit_message>
<xml_diff>
--- a/Circuit_Components.docx
+++ b/Circuit_Components.docx
@@ -181,6 +181,29 @@
           <w:szCs w:val="24"/>
         </w:rPr>
         <w:t>(To choose wash states).</w:t>
+      </w:r>
+    </w:p>
+    <w:p>
+      <w:pPr>
+        <w:pStyle w:val="Normal"/>
+        <w:bidi w:val="0"/>
+        <w:jc w:val="left"/>
+        <w:rPr>
+          <w:b w:val="false"/>
+          <w:b w:val="false"/>
+          <w:bCs w:val="false"/>
+          <w:sz w:val="24"/>
+          <w:szCs w:val="24"/>
+        </w:rPr>
+      </w:pPr>
+      <w:r>
+        <w:rPr>
+          <w:b w:val="false"/>
+          <w:bCs w:val="false"/>
+          <w:sz w:val="24"/>
+          <w:szCs w:val="24"/>
+        </w:rPr>
+        <w:t>Change the switch for a push.</w:t>
       </w:r>
     </w:p>
     <w:p>

</xml_diff>